<commit_message>
Write the different sections of proposal
</commit_message>
<xml_diff>
--- a/System Proposal.docx
+++ b/System Proposal.docx
@@ -373,76 +373,118 @@
           <w:iCs/>
         </w:rPr>
       </w:pPr>
-    </w:p>
-    <w:p/>
-    <w:p>
-      <w:pPr>
+      <w:r>
         <w:rPr>
           <w:i/>
           <w:iCs/>
         </w:rPr>
-      </w:pPr>
-      <w:r>
-        <w:t>Specific Objectives:</w:t>
-      </w:r>
-      <w:r>
-        <w:t xml:space="preserve"> </w:t>
-      </w:r>
-    </w:p>
-    <w:p>
-      <w:r>
-        <w:t xml:space="preserve">1. To Create </w:t>
-      </w:r>
-      <w:r>
-        <w:t>Nice</w:t>
-      </w:r>
-      <w:r>
-        <w:t xml:space="preserve"> and Easy to Use Software where the user can handle and </w:t>
-      </w:r>
-      <w:proofErr w:type="gramStart"/>
-      <w:r>
-        <w:t>Manage</w:t>
-      </w:r>
-      <w:proofErr w:type="gramEnd"/>
-      <w:r>
-        <w:t xml:space="preserve"> the Alumni Records.</w:t>
-      </w:r>
-    </w:p>
-    <w:p>
-      <w:r>
-        <w:t>2. To Provide Alumni a way to make a request for Alumni ID and Alumni T-Shirt</w:t>
-      </w:r>
-    </w:p>
-    <w:p>
-      <w:r>
-        <w:t xml:space="preserve">3. To </w:t>
-      </w:r>
-      <w:r>
-        <w:t>determine</w:t>
-      </w:r>
-      <w:r>
-        <w:t xml:space="preserve"> if the Alumni is already cleared or if they still have an Account Receivable.</w:t>
-      </w:r>
-    </w:p>
-    <w:p/>
-    <w:p>
-      <w:pPr>
+        <w:tab/>
+      </w:r>
+      <w:r>
         <w:rPr>
           <w:i/>
           <w:iCs/>
         </w:rPr>
-      </w:pPr>
-      <w:r>
-        <w:t>System Features:</w:t>
-      </w:r>
-      <w:r>
-        <w:t xml:space="preserve"> </w:t>
+        <w:t>To develop a</w:t>
       </w:r>
       <w:r>
         <w:rPr>
           <w:i/>
           <w:iCs/>
         </w:rPr>
+        <w:t xml:space="preserve"> Web-based Alumni Management System Where the Coordinators and Student Assistant of Computer Science Department (CSD) can manage the Alumni Records and Determine if they still have Accoun</w:t>
+      </w:r>
+      <w:r>
+        <w:rPr>
+          <w:i/>
+          <w:iCs/>
+        </w:rPr>
+        <w:t>t Receivable or Already Cleared;</w:t>
+      </w:r>
+      <w:r>
+        <w:rPr>
+          <w:i/>
+          <w:iCs/>
+        </w:rPr>
+        <w:t xml:space="preserve"> The Alumni Can also Request </w:t>
+      </w:r>
+      <w:r>
+        <w:rPr>
+          <w:i/>
+          <w:iCs/>
+        </w:rPr>
+        <w:t>an Alumni ID and Alumni T-Shirt, in the span of 5 months.</w:t>
+      </w:r>
+    </w:p>
+    <w:p/>
+    <w:p>
+      <w:pPr>
+        <w:rPr>
+          <w:i/>
+          <w:iCs/>
+        </w:rPr>
+      </w:pPr>
+      <w:r>
+        <w:t>Specific Objectives:</w:t>
+      </w:r>
+      <w:r>
+        <w:t xml:space="preserve"> </w:t>
+      </w:r>
+    </w:p>
+    <w:p>
+      <w:r>
+        <w:t xml:space="preserve">1. To Create </w:t>
+      </w:r>
+      <w:r>
+        <w:t>Nice</w:t>
+      </w:r>
+      <w:r>
+        <w:t xml:space="preserve"> and Easy to Use Software where the user can handle and </w:t>
+      </w:r>
+      <w:proofErr w:type="gramStart"/>
+      <w:r>
+        <w:t>Manage</w:t>
+      </w:r>
+      <w:proofErr w:type="gramEnd"/>
+      <w:r>
+        <w:t xml:space="preserve"> the Alumni Records.</w:t>
+      </w:r>
+    </w:p>
+    <w:p>
+      <w:r>
+        <w:t>2. To Provide Alumni a way to make a request for Alumni ID and Alumni T-Shirt</w:t>
+      </w:r>
+    </w:p>
+    <w:p>
+      <w:r>
+        <w:t xml:space="preserve">3. To </w:t>
+      </w:r>
+      <w:r>
+        <w:t>determine</w:t>
+      </w:r>
+      <w:r>
+        <w:t xml:space="preserve"> if the Alumni is already cleared or if they still have an Account Receivable.</w:t>
+      </w:r>
+    </w:p>
+    <w:p/>
+    <w:p>
+      <w:pPr>
+        <w:rPr>
+          <w:i/>
+          <w:iCs/>
+        </w:rPr>
+      </w:pPr>
+      <w:r>
+        <w:t>System Features:</w:t>
+      </w:r>
+      <w:r>
+        <w:t xml:space="preserve"> </w:t>
+      </w:r>
+      <w:r>
+        <w:rPr>
+          <w:i/>
+          <w:iCs/>
+        </w:rPr>
         <w:t>*technicalities</w:t>
       </w:r>
     </w:p>
@@ -462,468 +504,1541 @@
       </w:r>
     </w:p>
     <w:p>
+      <w:r>
+        <w:t>4.</w:t>
+      </w:r>
+    </w:p>
+    <w:p>
+      <w:r>
+        <w:t>5.</w:t>
+      </w:r>
+    </w:p>
+    <w:p>
+      <w:pPr>
+        <w:rPr>
+          <w:b/>
+          <w:bCs/>
+        </w:rPr>
+      </w:pPr>
+    </w:p>
+    <w:p>
+      <w:pPr>
+        <w:rPr>
+          <w:i/>
+          <w:iCs/>
+        </w:rPr>
+      </w:pPr>
+      <w:r>
+        <w:rPr>
+          <w:b/>
+          <w:bCs/>
+        </w:rPr>
+        <w:t>2. Obstacles</w:t>
+      </w:r>
+      <w:r>
+        <w:rPr>
+          <w:b/>
+          <w:bCs/>
+        </w:rPr>
+        <w:t xml:space="preserve"> </w:t>
+      </w:r>
+    </w:p>
+    <w:p>
+      <w:r>
+        <w:tab/>
+        <w:t>This project aims to aids alumni to easily get their Alumni ID and T-shirt. And also for the student assistant and coordinator to monitor the alumni who still have payment receivable.</w:t>
+      </w:r>
+    </w:p>
+    <w:p/>
+    <w:p>
+      <w:pPr>
+        <w:rPr>
+          <w:b/>
+          <w:bCs/>
+        </w:rPr>
+      </w:pPr>
+      <w:r>
+        <w:rPr>
+          <w:b/>
+          <w:bCs/>
+        </w:rPr>
+        <w:t>3. Technical Obstacles</w:t>
+      </w:r>
+    </w:p>
+    <w:p>
+      <w:pPr>
+        <w:rPr>
+          <w:i/>
+          <w:iCs/>
+        </w:rPr>
+      </w:pPr>
+      <w:r>
+        <w:rPr>
+          <w:b/>
+          <w:bCs/>
+        </w:rPr>
+        <w:tab/>
+      </w:r>
+      <w:r>
+        <w:rPr>
+          <w:bCs/>
+        </w:rPr>
+        <w:t xml:space="preserve">We will </w:t>
+      </w:r>
+      <w:proofErr w:type="gramStart"/>
+      <w:r>
+        <w:rPr>
+          <w:bCs/>
+        </w:rPr>
+        <w:t>used</w:t>
+      </w:r>
+      <w:proofErr w:type="gramEnd"/>
+      <w:r>
+        <w:rPr>
+          <w:bCs/>
+        </w:rPr>
+        <w:t xml:space="preserve"> a web based application to create the system in order for the alumni to access the system anywhere.</w:t>
+      </w:r>
+    </w:p>
+    <w:p/>
+    <w:p/>
+    <w:p>
+      <w:pPr>
+        <w:rPr>
+          <w:b/>
+          <w:bCs/>
+        </w:rPr>
+      </w:pPr>
+    </w:p>
+    <w:p>
+      <w:pPr>
+        <w:rPr>
+          <w:i/>
+          <w:iCs/>
+        </w:rPr>
+      </w:pPr>
+      <w:r>
+        <w:rPr>
+          <w:b/>
+          <w:bCs/>
+        </w:rPr>
+        <w:lastRenderedPageBreak/>
+        <w:t>4</w:t>
+      </w:r>
+      <w:r>
+        <w:rPr>
+          <w:b/>
+          <w:bCs/>
+        </w:rPr>
+        <w:t>.</w:t>
+      </w:r>
+      <w:r>
+        <w:rPr>
+          <w:b/>
+          <w:bCs/>
+        </w:rPr>
+        <w:t xml:space="preserve"> Budgetary Risk</w:t>
+      </w:r>
+      <w:r>
+        <w:rPr>
+          <w:b/>
+          <w:bCs/>
+        </w:rPr>
+        <w:t xml:space="preserve"> </w:t>
+      </w:r>
+      <w:r>
+        <w:rPr>
+          <w:i/>
+          <w:iCs/>
+        </w:rPr>
+        <w:t>*budgeting</w:t>
+      </w:r>
+    </w:p>
+    <w:p>
+      <w:r>
+        <w:tab/>
+        <w:t>Since we will be doing a web application, this software will require a purchase a web hosting and domain name which you will need to pay yearly.</w:t>
+      </w:r>
+    </w:p>
+    <w:p/>
+    <w:p>
+      <w:pPr>
+        <w:rPr>
+          <w:i/>
+          <w:iCs/>
+        </w:rPr>
+      </w:pPr>
+      <w:r>
+        <w:rPr>
+          <w:b/>
+          <w:bCs/>
+        </w:rPr>
+        <w:t>5. Technology Requirement</w:t>
+      </w:r>
+      <w:r>
+        <w:rPr>
+          <w:b/>
+          <w:bCs/>
+        </w:rPr>
+        <w:t xml:space="preserve"> </w:t>
+      </w:r>
+    </w:p>
+    <w:tbl>
+      <w:tblPr>
+        <w:tblStyle w:val="MediumList2"/>
+        <w:tblW w:w="0" w:type="auto"/>
+        <w:tblLook w:val="04A0" w:firstRow="1" w:lastRow="0" w:firstColumn="1" w:lastColumn="0" w:noHBand="0" w:noVBand="1"/>
+      </w:tblPr>
+      <w:tblGrid>
+        <w:gridCol w:w="3192"/>
+        <w:gridCol w:w="3192"/>
+        <w:gridCol w:w="3192"/>
+      </w:tblGrid>
+      <w:tr>
+        <w:trPr>
+          <w:cnfStyle w:val="100000000000" w:firstRow="1" w:lastRow="0" w:firstColumn="0" w:lastColumn="0" w:oddVBand="0" w:evenVBand="0" w:oddHBand="0" w:evenHBand="0" w:firstRowFirstColumn="0" w:firstRowLastColumn="0" w:lastRowFirstColumn="0" w:lastRowLastColumn="0"/>
+        </w:trPr>
+        <w:tc>
+          <w:tcPr>
+            <w:cnfStyle w:val="001000000100" w:firstRow="0" w:lastRow="0" w:firstColumn="1" w:lastColumn="0" w:oddVBand="0" w:evenVBand="0" w:oddHBand="0" w:evenHBand="0" w:firstRowFirstColumn="1" w:firstRowLastColumn="0" w:lastRowFirstColumn="0" w:lastRowLastColumn="0"/>
+            <w:tcW w:w="3192" w:type="dxa"/>
+          </w:tcPr>
+          <w:p>
+            <w:pPr>
+              <w:rPr>
+                <w:i/>
+                <w:iCs/>
+              </w:rPr>
+            </w:pPr>
+          </w:p>
+        </w:tc>
+        <w:tc>
+          <w:tcPr>
+            <w:tcW w:w="3192" w:type="dxa"/>
+          </w:tcPr>
+          <w:p>
+            <w:pPr>
+              <w:cnfStyle w:val="100000000000" w:firstRow="1" w:lastRow="0" w:firstColumn="0" w:lastColumn="0" w:oddVBand="0" w:evenVBand="0" w:oddHBand="0" w:evenHBand="0" w:firstRowFirstColumn="0" w:firstRowLastColumn="0" w:lastRowFirstColumn="0" w:lastRowLastColumn="0"/>
+              <w:rPr>
+                <w:i/>
+                <w:iCs/>
+              </w:rPr>
+            </w:pPr>
+          </w:p>
+        </w:tc>
+        <w:tc>
+          <w:tcPr>
+            <w:tcW w:w="3192" w:type="dxa"/>
+          </w:tcPr>
+          <w:p>
+            <w:pPr>
+              <w:cnfStyle w:val="100000000000" w:firstRow="1" w:lastRow="0" w:firstColumn="0" w:lastColumn="0" w:oddVBand="0" w:evenVBand="0" w:oddHBand="0" w:evenHBand="0" w:firstRowFirstColumn="0" w:firstRowLastColumn="0" w:lastRowFirstColumn="0" w:lastRowLastColumn="0"/>
+              <w:rPr>
+                <w:i/>
+                <w:iCs/>
+              </w:rPr>
+            </w:pPr>
+          </w:p>
+        </w:tc>
+      </w:tr>
+      <w:tr>
+        <w:trPr>
+          <w:cnfStyle w:val="000000100000" w:firstRow="0" w:lastRow="0" w:firstColumn="0" w:lastColumn="0" w:oddVBand="0" w:evenVBand="0" w:oddHBand="1" w:evenHBand="0" w:firstRowFirstColumn="0" w:firstRowLastColumn="0" w:lastRowFirstColumn="0" w:lastRowLastColumn="0"/>
+        </w:trPr>
+        <w:tc>
+          <w:tcPr>
+            <w:cnfStyle w:val="001000000000" w:firstRow="0" w:lastRow="0" w:firstColumn="1" w:lastColumn="0" w:oddVBand="0" w:evenVBand="0" w:oddHBand="0" w:evenHBand="0" w:firstRowFirstColumn="0" w:firstRowLastColumn="0" w:lastRowFirstColumn="0" w:lastRowLastColumn="0"/>
+            <w:tcW w:w="3192" w:type="dxa"/>
+          </w:tcPr>
+          <w:p>
+            <w:pPr>
+              <w:rPr>
+                <w:i/>
+                <w:iCs/>
+              </w:rPr>
+            </w:pPr>
+          </w:p>
+        </w:tc>
+        <w:tc>
+          <w:tcPr>
+            <w:tcW w:w="3192" w:type="dxa"/>
+          </w:tcPr>
+          <w:p>
+            <w:pPr>
+              <w:cnfStyle w:val="000000100000" w:firstRow="0" w:lastRow="0" w:firstColumn="0" w:lastColumn="0" w:oddVBand="0" w:evenVBand="0" w:oddHBand="1" w:evenHBand="0" w:firstRowFirstColumn="0" w:firstRowLastColumn="0" w:lastRowFirstColumn="0" w:lastRowLastColumn="0"/>
+              <w:rPr>
+                <w:i/>
+                <w:iCs/>
+              </w:rPr>
+            </w:pPr>
+          </w:p>
+          <w:p>
+            <w:pPr>
+              <w:cnfStyle w:val="000000100000" w:firstRow="0" w:lastRow="0" w:firstColumn="0" w:lastColumn="0" w:oddVBand="0" w:evenVBand="0" w:oddHBand="1" w:evenHBand="0" w:firstRowFirstColumn="0" w:firstRowLastColumn="0" w:lastRowFirstColumn="0" w:lastRowLastColumn="0"/>
+              <w:rPr>
+                <w:b/>
+                <w:iCs/>
+              </w:rPr>
+            </w:pPr>
+            <w:r>
+              <w:rPr>
+                <w:b/>
+                <w:iCs/>
+              </w:rPr>
+              <w:t>Desktop Computer</w:t>
+            </w:r>
+          </w:p>
+          <w:p>
+            <w:pPr>
+              <w:cnfStyle w:val="000000100000" w:firstRow="0" w:lastRow="0" w:firstColumn="0" w:lastColumn="0" w:oddVBand="0" w:evenVBand="0" w:oddHBand="1" w:evenHBand="0" w:firstRowFirstColumn="0" w:firstRowLastColumn="0" w:lastRowFirstColumn="0" w:lastRowLastColumn="0"/>
+              <w:rPr>
+                <w:i/>
+                <w:iCs/>
+              </w:rPr>
+            </w:pPr>
+          </w:p>
+        </w:tc>
+        <w:tc>
+          <w:tcPr>
+            <w:tcW w:w="3192" w:type="dxa"/>
+          </w:tcPr>
+          <w:p>
+            <w:pPr>
+              <w:cnfStyle w:val="000000100000" w:firstRow="0" w:lastRow="0" w:firstColumn="0" w:lastColumn="0" w:oddVBand="0" w:evenVBand="0" w:oddHBand="1" w:evenHBand="0" w:firstRowFirstColumn="0" w:firstRowLastColumn="0" w:lastRowFirstColumn="0" w:lastRowLastColumn="0"/>
+              <w:rPr>
+                <w:i/>
+                <w:iCs/>
+              </w:rPr>
+            </w:pPr>
+          </w:p>
+          <w:p>
+            <w:pPr>
+              <w:cnfStyle w:val="000000100000" w:firstRow="0" w:lastRow="0" w:firstColumn="0" w:lastColumn="0" w:oddVBand="0" w:evenVBand="0" w:oddHBand="1" w:evenHBand="0" w:firstRowFirstColumn="0" w:firstRowLastColumn="0" w:lastRowFirstColumn="0" w:lastRowLastColumn="0"/>
+              <w:rPr>
+                <w:b/>
+                <w:iCs/>
+              </w:rPr>
+            </w:pPr>
+            <w:r>
+              <w:rPr>
+                <w:b/>
+                <w:iCs/>
+              </w:rPr>
+              <w:t>Laptop</w:t>
+            </w:r>
+          </w:p>
+        </w:tc>
+      </w:tr>
+      <w:tr>
+        <w:tc>
+          <w:tcPr>
+            <w:cnfStyle w:val="001000000000" w:firstRow="0" w:lastRow="0" w:firstColumn="1" w:lastColumn="0" w:oddVBand="0" w:evenVBand="0" w:oddHBand="0" w:evenHBand="0" w:firstRowFirstColumn="0" w:firstRowLastColumn="0" w:lastRowFirstColumn="0" w:lastRowLastColumn="0"/>
+            <w:tcW w:w="3192" w:type="dxa"/>
+          </w:tcPr>
+          <w:p>
+            <w:pPr>
+              <w:rPr>
+                <w:i/>
+                <w:iCs/>
+              </w:rPr>
+            </w:pPr>
+          </w:p>
+          <w:p>
+            <w:pPr>
+              <w:rPr>
+                <w:iCs/>
+              </w:rPr>
+            </w:pPr>
+            <w:r>
+              <w:rPr>
+                <w:iCs/>
+              </w:rPr>
+              <w:t>Monitor</w:t>
+            </w:r>
+          </w:p>
+        </w:tc>
+        <w:tc>
+          <w:tcPr>
+            <w:tcW w:w="3192" w:type="dxa"/>
+          </w:tcPr>
+          <w:p>
+            <w:pPr>
+              <w:cnfStyle w:val="000000000000" w:firstRow="0" w:lastRow="0" w:firstColumn="0" w:lastColumn="0" w:oddVBand="0" w:evenVBand="0" w:oddHBand="0" w:evenHBand="0" w:firstRowFirstColumn="0" w:firstRowLastColumn="0" w:lastRowFirstColumn="0" w:lastRowLastColumn="0"/>
+              <w:rPr>
+                <w:i/>
+                <w:iCs/>
+              </w:rPr>
+            </w:pPr>
+          </w:p>
+          <w:p>
+            <w:pPr>
+              <w:cnfStyle w:val="000000000000" w:firstRow="0" w:lastRow="0" w:firstColumn="0" w:lastColumn="0" w:oddVBand="0" w:evenVBand="0" w:oddHBand="0" w:evenHBand="0" w:firstRowFirstColumn="0" w:firstRowLastColumn="0" w:lastRowFirstColumn="0" w:lastRowLastColumn="0"/>
+              <w:rPr>
+                <w:i/>
+                <w:iCs/>
+              </w:rPr>
+            </w:pPr>
+            <w:r>
+              <w:rPr>
+                <w:i/>
+                <w:iCs/>
+              </w:rPr>
+              <w:t>No minimum specs required</w:t>
+            </w:r>
+          </w:p>
+          <w:p>
+            <w:pPr>
+              <w:cnfStyle w:val="000000000000" w:firstRow="0" w:lastRow="0" w:firstColumn="0" w:lastColumn="0" w:oddVBand="0" w:evenVBand="0" w:oddHBand="0" w:evenHBand="0" w:firstRowFirstColumn="0" w:firstRowLastColumn="0" w:lastRowFirstColumn="0" w:lastRowLastColumn="0"/>
+              <w:rPr>
+                <w:i/>
+                <w:iCs/>
+              </w:rPr>
+            </w:pPr>
+          </w:p>
+        </w:tc>
+        <w:tc>
+          <w:tcPr>
+            <w:tcW w:w="3192" w:type="dxa"/>
+          </w:tcPr>
+          <w:p>
+            <w:pPr>
+              <w:cnfStyle w:val="000000000000" w:firstRow="0" w:lastRow="0" w:firstColumn="0" w:lastColumn="0" w:oddVBand="0" w:evenVBand="0" w:oddHBand="0" w:evenHBand="0" w:firstRowFirstColumn="0" w:firstRowLastColumn="0" w:lastRowFirstColumn="0" w:lastRowLastColumn="0"/>
+              <w:rPr>
+                <w:i/>
+                <w:iCs/>
+              </w:rPr>
+            </w:pPr>
+          </w:p>
+          <w:p>
+            <w:pPr>
+              <w:cnfStyle w:val="000000000000" w:firstRow="0" w:lastRow="0" w:firstColumn="0" w:lastColumn="0" w:oddVBand="0" w:evenVBand="0" w:oddHBand="0" w:evenHBand="0" w:firstRowFirstColumn="0" w:firstRowLastColumn="0" w:lastRowFirstColumn="0" w:lastRowLastColumn="0"/>
+              <w:rPr>
+                <w:i/>
+                <w:iCs/>
+              </w:rPr>
+            </w:pPr>
+            <w:r>
+              <w:rPr>
+                <w:i/>
+                <w:iCs/>
+              </w:rPr>
+              <w:t>No minimum specs required</w:t>
+            </w:r>
+          </w:p>
+          <w:p>
+            <w:pPr>
+              <w:cnfStyle w:val="000000000000" w:firstRow="0" w:lastRow="0" w:firstColumn="0" w:lastColumn="0" w:oddVBand="0" w:evenVBand="0" w:oddHBand="0" w:evenHBand="0" w:firstRowFirstColumn="0" w:firstRowLastColumn="0" w:lastRowFirstColumn="0" w:lastRowLastColumn="0"/>
+              <w:rPr>
+                <w:i/>
+                <w:iCs/>
+              </w:rPr>
+            </w:pPr>
+          </w:p>
+        </w:tc>
+      </w:tr>
+      <w:tr>
+        <w:trPr>
+          <w:cnfStyle w:val="000000100000" w:firstRow="0" w:lastRow="0" w:firstColumn="0" w:lastColumn="0" w:oddVBand="0" w:evenVBand="0" w:oddHBand="1" w:evenHBand="0" w:firstRowFirstColumn="0" w:firstRowLastColumn="0" w:lastRowFirstColumn="0" w:lastRowLastColumn="0"/>
+        </w:trPr>
+        <w:tc>
+          <w:tcPr>
+            <w:cnfStyle w:val="001000000000" w:firstRow="0" w:lastRow="0" w:firstColumn="1" w:lastColumn="0" w:oddVBand="0" w:evenVBand="0" w:oddHBand="0" w:evenHBand="0" w:firstRowFirstColumn="0" w:firstRowLastColumn="0" w:lastRowFirstColumn="0" w:lastRowLastColumn="0"/>
+            <w:tcW w:w="3192" w:type="dxa"/>
+          </w:tcPr>
+          <w:p>
+            <w:pPr>
+              <w:rPr>
+                <w:i/>
+                <w:iCs/>
+              </w:rPr>
+            </w:pPr>
+          </w:p>
+          <w:p>
+            <w:pPr>
+              <w:rPr>
+                <w:iCs/>
+              </w:rPr>
+            </w:pPr>
+            <w:r>
+              <w:rPr>
+                <w:iCs/>
+              </w:rPr>
+              <w:t>Operating System</w:t>
+            </w:r>
+          </w:p>
+          <w:p>
+            <w:pPr>
+              <w:rPr>
+                <w:i/>
+                <w:iCs/>
+              </w:rPr>
+            </w:pPr>
+          </w:p>
+        </w:tc>
+        <w:tc>
+          <w:tcPr>
+            <w:tcW w:w="3192" w:type="dxa"/>
+          </w:tcPr>
+          <w:p>
+            <w:pPr>
+              <w:cnfStyle w:val="000000100000" w:firstRow="0" w:lastRow="0" w:firstColumn="0" w:lastColumn="0" w:oddVBand="0" w:evenVBand="0" w:oddHBand="1" w:evenHBand="0" w:firstRowFirstColumn="0" w:firstRowLastColumn="0" w:lastRowFirstColumn="0" w:lastRowLastColumn="0"/>
+              <w:rPr>
+                <w:i/>
+                <w:iCs/>
+              </w:rPr>
+            </w:pPr>
+          </w:p>
+          <w:p>
+            <w:pPr>
+              <w:cnfStyle w:val="000000100000" w:firstRow="0" w:lastRow="0" w:firstColumn="0" w:lastColumn="0" w:oddVBand="0" w:evenVBand="0" w:oddHBand="1" w:evenHBand="0" w:firstRowFirstColumn="0" w:firstRowLastColumn="0" w:lastRowFirstColumn="0" w:lastRowLastColumn="0"/>
+              <w:rPr>
+                <w:i/>
+                <w:iCs/>
+              </w:rPr>
+            </w:pPr>
+            <w:r>
+              <w:rPr>
+                <w:i/>
+                <w:iCs/>
+              </w:rPr>
+              <w:t>Any(Windows/Mac/Linux)</w:t>
+            </w:r>
+          </w:p>
+          <w:p>
+            <w:pPr>
+              <w:cnfStyle w:val="000000100000" w:firstRow="0" w:lastRow="0" w:firstColumn="0" w:lastColumn="0" w:oddVBand="0" w:evenVBand="0" w:oddHBand="1" w:evenHBand="0" w:firstRowFirstColumn="0" w:firstRowLastColumn="0" w:lastRowFirstColumn="0" w:lastRowLastColumn="0"/>
+              <w:rPr>
+                <w:i/>
+                <w:iCs/>
+              </w:rPr>
+            </w:pPr>
+          </w:p>
+        </w:tc>
+        <w:tc>
+          <w:tcPr>
+            <w:tcW w:w="3192" w:type="dxa"/>
+          </w:tcPr>
+          <w:p>
+            <w:pPr>
+              <w:cnfStyle w:val="000000100000" w:firstRow="0" w:lastRow="0" w:firstColumn="0" w:lastColumn="0" w:oddVBand="0" w:evenVBand="0" w:oddHBand="1" w:evenHBand="0" w:firstRowFirstColumn="0" w:firstRowLastColumn="0" w:lastRowFirstColumn="0" w:lastRowLastColumn="0"/>
+              <w:rPr>
+                <w:i/>
+                <w:iCs/>
+              </w:rPr>
+            </w:pPr>
+          </w:p>
+          <w:p>
+            <w:pPr>
+              <w:cnfStyle w:val="000000100000" w:firstRow="0" w:lastRow="0" w:firstColumn="0" w:lastColumn="0" w:oddVBand="0" w:evenVBand="0" w:oddHBand="1" w:evenHBand="0" w:firstRowFirstColumn="0" w:firstRowLastColumn="0" w:lastRowFirstColumn="0" w:lastRowLastColumn="0"/>
+              <w:rPr>
+                <w:i/>
+                <w:iCs/>
+              </w:rPr>
+            </w:pPr>
+            <w:r>
+              <w:rPr>
+                <w:i/>
+                <w:iCs/>
+              </w:rPr>
+              <w:t>Any(Windows/Mac/Linux)</w:t>
+            </w:r>
+          </w:p>
+          <w:p>
+            <w:pPr>
+              <w:cnfStyle w:val="000000100000" w:firstRow="0" w:lastRow="0" w:firstColumn="0" w:lastColumn="0" w:oddVBand="0" w:evenVBand="0" w:oddHBand="1" w:evenHBand="0" w:firstRowFirstColumn="0" w:firstRowLastColumn="0" w:lastRowFirstColumn="0" w:lastRowLastColumn="0"/>
+              <w:rPr>
+                <w:i/>
+                <w:iCs/>
+              </w:rPr>
+            </w:pPr>
+          </w:p>
+        </w:tc>
+      </w:tr>
+      <w:tr>
+        <w:tc>
+          <w:tcPr>
+            <w:cnfStyle w:val="001000000000" w:firstRow="0" w:lastRow="0" w:firstColumn="1" w:lastColumn="0" w:oddVBand="0" w:evenVBand="0" w:oddHBand="0" w:evenHBand="0" w:firstRowFirstColumn="0" w:firstRowLastColumn="0" w:lastRowFirstColumn="0" w:lastRowLastColumn="0"/>
+            <w:tcW w:w="3192" w:type="dxa"/>
+          </w:tcPr>
+          <w:p>
+            <w:pPr>
+              <w:rPr>
+                <w:i/>
+                <w:iCs/>
+              </w:rPr>
+            </w:pPr>
+          </w:p>
+          <w:p>
+            <w:pPr>
+              <w:rPr>
+                <w:i/>
+                <w:iCs/>
+              </w:rPr>
+            </w:pPr>
+            <w:r>
+              <w:rPr>
+                <w:iCs/>
+              </w:rPr>
+              <w:t>RAM</w:t>
+            </w:r>
+          </w:p>
+        </w:tc>
+        <w:tc>
+          <w:tcPr>
+            <w:tcW w:w="3192" w:type="dxa"/>
+          </w:tcPr>
+          <w:p>
+            <w:pPr>
+              <w:cnfStyle w:val="000000000000" w:firstRow="0" w:lastRow="0" w:firstColumn="0" w:lastColumn="0" w:oddVBand="0" w:evenVBand="0" w:oddHBand="0" w:evenHBand="0" w:firstRowFirstColumn="0" w:firstRowLastColumn="0" w:lastRowFirstColumn="0" w:lastRowLastColumn="0"/>
+              <w:rPr>
+                <w:i/>
+                <w:iCs/>
+              </w:rPr>
+            </w:pPr>
+          </w:p>
+          <w:p>
+            <w:pPr>
+              <w:cnfStyle w:val="000000000000" w:firstRow="0" w:lastRow="0" w:firstColumn="0" w:lastColumn="0" w:oddVBand="0" w:evenVBand="0" w:oddHBand="0" w:evenHBand="0" w:firstRowFirstColumn="0" w:firstRowLastColumn="0" w:lastRowFirstColumn="0" w:lastRowLastColumn="0"/>
+              <w:rPr>
+                <w:i/>
+                <w:iCs/>
+              </w:rPr>
+            </w:pPr>
+            <w:r>
+              <w:rPr>
+                <w:i/>
+                <w:iCs/>
+              </w:rPr>
+              <w:t>2gb (minimum)</w:t>
+            </w:r>
+          </w:p>
+          <w:p>
+            <w:pPr>
+              <w:cnfStyle w:val="000000000000" w:firstRow="0" w:lastRow="0" w:firstColumn="0" w:lastColumn="0" w:oddVBand="0" w:evenVBand="0" w:oddHBand="0" w:evenHBand="0" w:firstRowFirstColumn="0" w:firstRowLastColumn="0" w:lastRowFirstColumn="0" w:lastRowLastColumn="0"/>
+              <w:rPr>
+                <w:iCs/>
+              </w:rPr>
+            </w:pPr>
+          </w:p>
+        </w:tc>
+        <w:tc>
+          <w:tcPr>
+            <w:tcW w:w="3192" w:type="dxa"/>
+          </w:tcPr>
+          <w:p>
+            <w:pPr>
+              <w:cnfStyle w:val="000000000000" w:firstRow="0" w:lastRow="0" w:firstColumn="0" w:lastColumn="0" w:oddVBand="0" w:evenVBand="0" w:oddHBand="0" w:evenHBand="0" w:firstRowFirstColumn="0" w:firstRowLastColumn="0" w:lastRowFirstColumn="0" w:lastRowLastColumn="0"/>
+              <w:rPr>
+                <w:i/>
+                <w:iCs/>
+              </w:rPr>
+            </w:pPr>
+          </w:p>
+          <w:p>
+            <w:pPr>
+              <w:cnfStyle w:val="000000000000" w:firstRow="0" w:lastRow="0" w:firstColumn="0" w:lastColumn="0" w:oddVBand="0" w:evenVBand="0" w:oddHBand="0" w:evenHBand="0" w:firstRowFirstColumn="0" w:firstRowLastColumn="0" w:lastRowFirstColumn="0" w:lastRowLastColumn="0"/>
+              <w:rPr>
+                <w:i/>
+                <w:iCs/>
+              </w:rPr>
+            </w:pPr>
+            <w:r>
+              <w:rPr>
+                <w:i/>
+                <w:iCs/>
+              </w:rPr>
+              <w:t>2gb (minimum)</w:t>
+            </w:r>
+          </w:p>
+          <w:p>
+            <w:pPr>
+              <w:cnfStyle w:val="000000000000" w:firstRow="0" w:lastRow="0" w:firstColumn="0" w:lastColumn="0" w:oddVBand="0" w:evenVBand="0" w:oddHBand="0" w:evenHBand="0" w:firstRowFirstColumn="0" w:firstRowLastColumn="0" w:lastRowFirstColumn="0" w:lastRowLastColumn="0"/>
+              <w:rPr>
+                <w:i/>
+                <w:iCs/>
+              </w:rPr>
+            </w:pPr>
+          </w:p>
+        </w:tc>
+      </w:tr>
+    </w:tbl>
+    <w:p>
+      <w:pPr>
+        <w:rPr>
+          <w:i/>
+          <w:iCs/>
+        </w:rPr>
+      </w:pPr>
+    </w:p>
+    <w:p>
+      <w:pPr>
+        <w:rPr>
+          <w:b/>
+          <w:bCs/>
+        </w:rPr>
+      </w:pPr>
+      <w:r>
+        <w:rPr>
+          <w:b/>
+          <w:bCs/>
+        </w:rPr>
+        <w:t>6. Software Requirement</w:t>
+      </w:r>
+    </w:p>
+    <w:p>
+      <w:pPr>
+        <w:rPr>
+          <w:bCs/>
+        </w:rPr>
+      </w:pPr>
+      <w:r>
+        <w:rPr>
+          <w:bCs/>
+        </w:rPr>
+        <w:t>- Any Operating System with a browser</w:t>
+      </w:r>
+    </w:p>
+    <w:p>
+      <w:pPr>
+        <w:rPr>
+          <w:bCs/>
+        </w:rPr>
+      </w:pPr>
+      <w:r>
+        <w:rPr>
+          <w:bCs/>
+        </w:rPr>
+        <w:t>- Firefox / Google Chrome / Microsoft Edge</w:t>
+      </w:r>
+    </w:p>
+    <w:p>
+      <w:pPr>
+        <w:rPr>
+          <w:bCs/>
+        </w:rPr>
+      </w:pPr>
+    </w:p>
+    <w:p>
+      <w:pPr>
+        <w:rPr>
+          <w:b/>
+          <w:bCs/>
+        </w:rPr>
+      </w:pPr>
+    </w:p>
+    <w:p>
+      <w:pPr>
+        <w:rPr>
+          <w:i/>
+          <w:iCs/>
+        </w:rPr>
+      </w:pPr>
+      <w:r>
+        <w:rPr>
+          <w:b/>
+          <w:bCs/>
+        </w:rPr>
+        <w:t>6. Milestone and Reporting</w:t>
+      </w:r>
+      <w:r>
+        <w:rPr>
+          <w:b/>
+          <w:bCs/>
+        </w:rPr>
+        <w:t xml:space="preserve"> </w:t>
+      </w:r>
+      <w:r>
+        <w:rPr>
+          <w:i/>
+          <w:iCs/>
+        </w:rPr>
+        <w:t>*hours will be divided into 6 months</w:t>
+      </w:r>
+    </w:p>
+    <w:p>
+      <w:r>
+        <w:t>a. Analysis</w:t>
+      </w:r>
+    </w:p>
+    <w:p>
+      <w:r>
+        <w:t>b. Development</w:t>
+      </w:r>
+    </w:p>
+    <w:p>
+      <w:r>
+        <w:t>c. Testing</w:t>
+      </w:r>
+    </w:p>
+    <w:p>
+      <w:r>
+        <w:t>d. Deployment</w:t>
+      </w:r>
+    </w:p>
+    <w:p>
+      <w:r>
+        <w:t>e. Training</w:t>
+      </w:r>
+    </w:p>
+    <w:p/>
+    <w:p>
+      <w:pPr>
+        <w:rPr>
+          <w:i/>
+          <w:iCs/>
+        </w:rPr>
+      </w:pPr>
+      <w:r>
+        <w:rPr>
+          <w:b/>
+          <w:bCs/>
+        </w:rPr>
+        <w:t>7. Deployment</w:t>
+      </w:r>
+      <w:r>
+        <w:rPr>
+          <w:b/>
+          <w:bCs/>
+        </w:rPr>
+        <w:t xml:space="preserve"> </w:t>
+      </w:r>
+    </w:p>
+    <w:p>
+      <w:pPr>
+        <w:rPr>
+          <w:iCs/>
+        </w:rPr>
+      </w:pPr>
+      <w:r>
+        <w:rPr>
+          <w:iCs/>
+        </w:rPr>
+        <w:tab/>
+        <w:t xml:space="preserve">The System will be </w:t>
+      </w:r>
+      <w:r>
+        <w:rPr>
+          <w:iCs/>
+        </w:rPr>
+        <w:t xml:space="preserve">deployed on </w:t>
+      </w:r>
+      <w:proofErr w:type="spellStart"/>
+      <w:r>
+        <w:rPr>
+          <w:iCs/>
+        </w:rPr>
+        <w:t>Heroku</w:t>
+      </w:r>
+      <w:proofErr w:type="spellEnd"/>
+      <w:r>
+        <w:rPr>
+          <w:iCs/>
+        </w:rPr>
+        <w:t xml:space="preserve"> Web Hosting. So it can be access online.</w:t>
+      </w:r>
+    </w:p>
+    <w:p/>
+    <w:p/>
+    <w:p>
+      <w:pPr>
+        <w:rPr>
+          <w:i/>
+          <w:iCs/>
+        </w:rPr>
+      </w:pPr>
+      <w:r>
+        <w:rPr>
+          <w:b/>
+          <w:bCs/>
+        </w:rPr>
+        <w:t xml:space="preserve">8. Testing </w:t>
+      </w:r>
+    </w:p>
+    <w:p>
+      <w:pPr>
+        <w:ind w:firstLine="720"/>
+      </w:pPr>
+      <w:r>
+        <w:t>The testing process shall be as follows:</w:t>
+      </w:r>
+    </w:p>
+    <w:p>
+      <w:pPr>
+        <w:pStyle w:val="ListParagraph"/>
+        <w:numPr>
+          <w:ilvl w:val="0"/>
+          <w:numId w:val="2"/>
+        </w:numPr>
+      </w:pPr>
+      <w:r>
+        <w:t>Beta testing on limited input</w:t>
+      </w:r>
+    </w:p>
+    <w:p>
+      <w:pPr>
+        <w:pStyle w:val="ListParagraph"/>
+        <w:numPr>
+          <w:ilvl w:val="0"/>
+          <w:numId w:val="2"/>
+        </w:numPr>
+      </w:pPr>
+      <w:r>
+        <w:t>Final testing on bulk input</w:t>
+      </w:r>
+    </w:p>
+    <w:p>
+      <w:pPr>
+        <w:rPr>
+          <w:b/>
+          <w:bCs/>
+        </w:rPr>
+      </w:pPr>
+      <w:r>
+        <w:rPr>
+          <w:b/>
+          <w:bCs/>
+        </w:rPr>
+        <w:t>9. Documentation</w:t>
+      </w:r>
+    </w:p>
+    <w:p>
+      <w:pPr>
+        <w:ind w:firstLine="720"/>
+        <w:rPr>
+          <w:bCs/>
+        </w:rPr>
+      </w:pPr>
+      <w:r>
+        <w:rPr>
+          <w:bCs/>
+        </w:rPr>
+        <w:t>The document provided will be as follows:</w:t>
+      </w:r>
+    </w:p>
+    <w:p>
+      <w:pPr>
+        <w:pStyle w:val="ListParagraph"/>
+        <w:numPr>
+          <w:ilvl w:val="0"/>
+          <w:numId w:val="2"/>
+        </w:numPr>
+        <w:rPr>
+          <w:bCs/>
+        </w:rPr>
+      </w:pPr>
+      <w:r>
+        <w:rPr>
+          <w:bCs/>
+        </w:rPr>
+        <w:t>Software Development Proposal</w:t>
+      </w:r>
+    </w:p>
+    <w:p>
+      <w:pPr>
+        <w:pStyle w:val="ListParagraph"/>
+        <w:numPr>
+          <w:ilvl w:val="0"/>
+          <w:numId w:val="2"/>
+        </w:numPr>
+        <w:rPr>
+          <w:bCs/>
+        </w:rPr>
+      </w:pPr>
+      <w:r>
+        <w:rPr>
+          <w:bCs/>
+        </w:rPr>
+        <w:t>Project Manual</w:t>
+      </w:r>
+    </w:p>
+    <w:p>
+      <w:pPr>
+        <w:rPr>
+          <w:b/>
+          <w:bCs/>
+        </w:rPr>
+      </w:pPr>
+      <w:r>
+        <w:rPr>
+          <w:b/>
+          <w:bCs/>
+        </w:rPr>
+        <w:t>10. Warranty</w:t>
+      </w:r>
+    </w:p>
+    <w:p>
+      <w:pPr>
+        <w:ind w:firstLine="720"/>
+        <w:rPr>
+          <w:bCs/>
+        </w:rPr>
+      </w:pPr>
+      <w:r>
+        <w:rPr>
+          <w:bCs/>
+        </w:rPr>
+        <w:t>Pro</w:t>
+      </w:r>
+      <w:r>
+        <w:rPr>
+          <w:bCs/>
+        </w:rPr>
+        <w:t>ject is inclusive of 1 year</w:t>
+      </w:r>
+      <w:r>
+        <w:rPr>
+          <w:bCs/>
+        </w:rPr>
+        <w:t xml:space="preserve"> warranty. Identified functions will be maintained for the</w:t>
+      </w:r>
+      <w:r>
+        <w:rPr>
+          <w:bCs/>
+        </w:rPr>
+        <w:t xml:space="preserve"> </w:t>
+      </w:r>
+      <w:r>
+        <w:rPr>
+          <w:bCs/>
+        </w:rPr>
+        <w:t>time being.</w:t>
+      </w:r>
+    </w:p>
+    <w:p>
+      <w:pPr>
+        <w:rPr>
+          <w:b/>
+          <w:bCs/>
+        </w:rPr>
+      </w:pPr>
+    </w:p>
+    <w:p>
+      <w:pPr>
+        <w:rPr>
+          <w:b/>
+          <w:bCs/>
+        </w:rPr>
+      </w:pPr>
+      <w:r>
+        <w:rPr>
+          <w:b/>
+          <w:bCs/>
+        </w:rPr>
+        <w:t>11. Support</w:t>
+      </w:r>
+    </w:p>
+    <w:p>
+      <w:pPr>
+        <w:ind w:firstLine="720"/>
+      </w:pPr>
+      <w:r>
+        <w:t>Project is inclusive of 2 months support and oversees on the first full implementation.</w:t>
+      </w:r>
+    </w:p>
+    <w:p/>
+    <w:p>
+      <w:pPr>
+        <w:rPr>
+          <w:b/>
+          <w:bCs/>
+        </w:rPr>
+      </w:pPr>
+      <w:r>
+        <w:rPr>
+          <w:b/>
+          <w:bCs/>
+        </w:rPr>
+        <w:t>1</w:t>
+      </w:r>
+      <w:r>
+        <w:rPr>
+          <w:b/>
+          <w:bCs/>
+        </w:rPr>
+        <w:t>2</w:t>
+      </w:r>
+      <w:r>
+        <w:rPr>
+          <w:b/>
+          <w:bCs/>
+        </w:rPr>
+        <w:t>. Training</w:t>
+      </w:r>
+    </w:p>
+    <w:p>
+      <w:pPr>
+        <w:ind w:firstLine="720"/>
+      </w:pPr>
+      <w:r>
+        <w:t xml:space="preserve">15 hours personal training will be provided. </w:t>
+      </w:r>
+      <w:proofErr w:type="gramStart"/>
+      <w:r>
+        <w:t>From environment familiariz</w:t>
+      </w:r>
+      <w:r>
+        <w:t xml:space="preserve">ation to actual usage </w:t>
+      </w:r>
+      <w:r>
+        <w:t>and control.</w:t>
+      </w:r>
+      <w:proofErr w:type="gramEnd"/>
+    </w:p>
+    <w:p/>
+    <w:p>
+      <w:pPr>
+        <w:rPr>
+          <w:b/>
+          <w:bCs/>
+        </w:rPr>
+      </w:pPr>
+      <w:r>
+        <w:rPr>
+          <w:b/>
+          <w:bCs/>
+        </w:rPr>
+        <w:t>1</w:t>
+      </w:r>
+      <w:r>
+        <w:rPr>
+          <w:b/>
+          <w:bCs/>
+        </w:rPr>
+        <w:t>3</w:t>
+      </w:r>
+      <w:r>
+        <w:rPr>
+          <w:b/>
+          <w:bCs/>
+        </w:rPr>
+        <w:t>. Pricing</w:t>
+      </w:r>
+    </w:p>
+    <w:p>
+      <w:pPr>
+        <w:ind w:firstLine="720"/>
+      </w:pPr>
+      <w:r>
+        <w:t>Our fee for seeing the project through from start to c</w:t>
+      </w:r>
+      <w:r>
+        <w:t>ompletion will be 151,500</w:t>
+      </w:r>
+      <w:r>
+        <w:t>.00</w:t>
+      </w:r>
+      <w:r>
+        <w:t>PHP</w:t>
+      </w:r>
+      <w:r>
+        <w:t xml:space="preserve"> </w:t>
+      </w:r>
+      <w:r>
+        <w:t>for 6</w:t>
+      </w:r>
+      <w:r>
+        <w:t xml:space="preserve"> months.</w:t>
+      </w:r>
+    </w:p>
+    <w:p>
+      <w:pPr>
+        <w:ind w:firstLine="720"/>
+      </w:pPr>
+      <w:r>
+        <w:t xml:space="preserve">Software Engineer </w:t>
+      </w:r>
+      <w:r>
+        <w:t>4, 250</w:t>
+      </w:r>
+      <w:r>
+        <w:t>.00 /month</w:t>
+      </w:r>
+    </w:p>
+    <w:p>
+      <w:pPr>
+        <w:ind w:firstLine="720"/>
+      </w:pPr>
+      <w:r>
+        <w:t>Programmers (7</w:t>
+      </w:r>
+      <w:r>
+        <w:t>) 3</w:t>
+      </w:r>
+      <w:r>
+        <w:t>, 000.00 /month</w:t>
+      </w:r>
+    </w:p>
+    <w:p/>
+    <w:p/>
+    <w:p>
+      <w:pPr>
+        <w:rPr>
+          <w:b/>
+          <w:bCs/>
+        </w:rPr>
+      </w:pPr>
+    </w:p>
+    <w:p>
+      <w:pPr>
+        <w:rPr>
+          <w:b/>
+          <w:bCs/>
+        </w:rPr>
+      </w:pPr>
+    </w:p>
+    <w:p>
+      <w:pPr>
+        <w:rPr>
+          <w:b/>
+          <w:bCs/>
+        </w:rPr>
+      </w:pPr>
+    </w:p>
+    <w:p>
+      <w:pPr>
+        <w:rPr>
+          <w:b/>
+          <w:bCs/>
+        </w:rPr>
+      </w:pPr>
+    </w:p>
+    <w:p>
+      <w:r>
+        <w:rPr>
+          <w:b/>
+          <w:bCs/>
+        </w:rPr>
+        <w:lastRenderedPageBreak/>
+        <w:t>1</w:t>
+      </w:r>
+      <w:r>
+        <w:rPr>
+          <w:b/>
+          <w:bCs/>
+        </w:rPr>
+        <w:t>4</w:t>
+      </w:r>
+      <w:r>
+        <w:rPr>
+          <w:b/>
+          <w:bCs/>
+        </w:rPr>
+        <w:t>. Payment Terms</w:t>
+      </w:r>
+    </w:p>
+    <w:p>
+      <w:r>
+        <w:t>We propose the following payment terms:</w:t>
+      </w:r>
+    </w:p>
+    <w:p>
+      <w:r>
+        <w:t xml:space="preserve"> </w:t>
+      </w:r>
+    </w:p>
+    <w:p>
+      <w:r>
+        <w:t xml:space="preserve">25% (25%)                </w:t>
+      </w:r>
+    </w:p>
+    <w:p>
+      <w:r>
+        <w:t>Paid on acceptance of this proposal and signing of our software development agreement.</w:t>
+      </w:r>
+    </w:p>
+    <w:p>
+      <w:r>
+        <w:t xml:space="preserve"> </w:t>
+      </w:r>
+    </w:p>
+    <w:p>
+      <w:r>
+        <w:t>25% (50%)</w:t>
+      </w:r>
+    </w:p>
+    <w:p>
+      <w:proofErr w:type="gramStart"/>
+      <w:r>
+        <w:t>Paid at completion of Milestone 1.</w:t>
+      </w:r>
+      <w:proofErr w:type="gramEnd"/>
+    </w:p>
+    <w:p>
+      <w:r>
+        <w:t xml:space="preserve"> </w:t>
+      </w:r>
+    </w:p>
+    <w:p>
+      <w:r>
+        <w:t xml:space="preserve">25% (75%) </w:t>
+      </w:r>
+    </w:p>
+    <w:p>
+      <w:proofErr w:type="gramStart"/>
+      <w:r>
+        <w:t>Paid at completion of Milestone 2.</w:t>
+      </w:r>
+      <w:proofErr w:type="gramEnd"/>
+    </w:p>
+    <w:p>
+      <w:r>
+        <w:t xml:space="preserve"> </w:t>
+      </w:r>
+    </w:p>
+    <w:p>
+      <w:r>
+        <w:t xml:space="preserve">15% (90%) </w:t>
+      </w:r>
+    </w:p>
+    <w:p>
+      <w:proofErr w:type="gramStart"/>
+      <w:r>
+        <w:t>Paid at completion of Milestone 3.</w:t>
+      </w:r>
+      <w:proofErr w:type="gramEnd"/>
+    </w:p>
+    <w:p>
+      <w:r>
+        <w:t xml:space="preserve"> </w:t>
+      </w:r>
+    </w:p>
+    <w:p>
+      <w:r>
+        <w:t xml:space="preserve">10% (100%) </w:t>
+      </w:r>
+    </w:p>
+    <w:p>
+      <w:proofErr w:type="gramStart"/>
+      <w:r>
+        <w:t>Paid at completion of Milestone 4.</w:t>
+      </w:r>
+      <w:proofErr w:type="gramEnd"/>
+    </w:p>
+    <w:p/>
+    <w:p>
+      <w:pPr>
+        <w:rPr>
+          <w:b/>
+          <w:bCs/>
+        </w:rPr>
+      </w:pPr>
+      <w:r>
+        <w:rPr>
+          <w:b/>
+          <w:bCs/>
+        </w:rPr>
+        <w:br w:type="page"/>
+      </w:r>
+    </w:p>
+    <w:p>
+      <w:pPr>
+        <w:rPr>
+          <w:b/>
+          <w:bCs/>
+        </w:rPr>
+      </w:pPr>
+      <w:r>
+        <w:rPr>
+          <w:b/>
+          <w:bCs/>
+        </w:rPr>
+        <w:lastRenderedPageBreak/>
+        <w:t>13. Contact Us</w:t>
+      </w:r>
+    </w:p>
+    <w:p>
+      <w:pPr>
+        <w:rPr>
+          <w:bCs/>
+        </w:rPr>
+      </w:pPr>
+      <w:r>
+        <w:rPr>
+          <w:bCs/>
+        </w:rPr>
+        <w:t>You can get in touch with us in any of the below ways:</w:t>
+      </w:r>
+    </w:p>
+    <w:p>
+      <w:pPr>
+        <w:rPr>
+          <w:bCs/>
+        </w:rPr>
+      </w:pPr>
+      <w:r>
+        <w:rPr>
+          <w:bCs/>
+        </w:rPr>
+        <w:t xml:space="preserve"> </w:t>
+      </w:r>
+    </w:p>
+    <w:p>
+      <w:pPr>
+        <w:rPr>
+          <w:bCs/>
+        </w:rPr>
+      </w:pPr>
+      <w:r>
+        <w:rPr>
+          <w:bCs/>
+        </w:rPr>
+        <w:t>By Phone</w:t>
+      </w:r>
+    </w:p>
+    <w:p>
+      <w:pPr>
+        <w:rPr>
+          <w:bCs/>
+        </w:rPr>
+      </w:pPr>
+      <w:r>
+        <w:rPr>
+          <w:bCs/>
+        </w:rPr>
+        <w:t>09384379875</w:t>
+      </w:r>
+    </w:p>
+    <w:p>
+      <w:pPr>
+        <w:rPr>
+          <w:bCs/>
+        </w:rPr>
+      </w:pPr>
+    </w:p>
+    <w:p>
+      <w:pPr>
+        <w:rPr>
+          <w:bCs/>
+        </w:rPr>
+      </w:pPr>
+      <w:r>
+        <w:rPr>
+          <w:bCs/>
+        </w:rPr>
+        <w:t>By Email</w:t>
+      </w:r>
+    </w:p>
+    <w:p>
+      <w:pPr>
+        <w:rPr>
+          <w:bCs/>
+        </w:rPr>
+      </w:pPr>
+      <w:r>
+        <w:rPr>
+          <w:bCs/>
+        </w:rPr>
+        <w:t>lenard.mangayayam</w:t>
+      </w:r>
+      <w:r>
+        <w:rPr>
+          <w:bCs/>
+        </w:rPr>
+        <w:t>@gmail.com</w:t>
+      </w:r>
+    </w:p>
+    <w:p>
+      <w:pPr>
+        <w:rPr>
+          <w:bCs/>
+        </w:rPr>
+      </w:pPr>
+      <w:r>
+        <w:rPr>
+          <w:bCs/>
+        </w:rPr>
+        <w:t xml:space="preserve"> </w:t>
+      </w:r>
+    </w:p>
+    <w:p>
+      <w:pPr>
+        <w:rPr>
+          <w:bCs/>
+        </w:rPr>
+      </w:pPr>
+      <w:r>
+        <w:rPr>
+          <w:bCs/>
+        </w:rPr>
+        <w:t>If you would like to proceed with our proposal then you can s</w:t>
+      </w:r>
+      <w:r>
+        <w:rPr>
+          <w:bCs/>
+        </w:rPr>
+        <w:t xml:space="preserve">ign the first page and return a </w:t>
+      </w:r>
+      <w:r>
+        <w:rPr>
+          <w:bCs/>
+        </w:rPr>
+        <w:t>copy to us by fax, email or post.</w:t>
+      </w:r>
+    </w:p>
+    <w:p>
+      <w:pPr>
+        <w:rPr>
+          <w:bCs/>
+        </w:rPr>
+      </w:pPr>
+      <w:r>
+        <w:rPr>
+          <w:bCs/>
+        </w:rPr>
+        <w:t xml:space="preserve"> </w:t>
+      </w:r>
+    </w:p>
+    <w:p>
+      <w:pPr>
+        <w:rPr>
+          <w:bCs/>
+        </w:rPr>
+      </w:pPr>
+      <w:r>
+        <w:rPr>
+          <w:bCs/>
+        </w:rPr>
+        <w:t>In any case please feel free to call us to discuss the quote, requ</w:t>
+      </w:r>
+      <w:r>
+        <w:rPr>
+          <w:bCs/>
+        </w:rPr>
+        <w:t xml:space="preserve">est more information or for any </w:t>
+      </w:r>
+      <w:r>
+        <w:rPr>
+          <w:bCs/>
+        </w:rPr>
+        <w:t>other reason.</w:t>
+      </w:r>
+    </w:p>
+    <w:p>
+      <w:pPr>
+        <w:rPr>
+          <w:bCs/>
+        </w:rPr>
+      </w:pPr>
+      <w:r>
+        <w:rPr>
+          <w:bCs/>
+        </w:rPr>
+        <w:t xml:space="preserve"> </w:t>
+      </w:r>
+    </w:p>
+    <w:p>
+      <w:pPr>
+        <w:rPr>
+          <w:bCs/>
+        </w:rPr>
+      </w:pPr>
       <w:bookmarkStart w:id="0" w:name="_GoBack"/>
       <w:bookmarkEnd w:id="0"/>
       <w:r>
-        <w:t>4.</w:t>
-      </w:r>
-    </w:p>
-    <w:p>
-      <w:r>
-        <w:t>5.</w:t>
-      </w:r>
-    </w:p>
-    <w:p>
-      <w:pPr>
-        <w:rPr>
-          <w:b/>
-          <w:bCs/>
-        </w:rPr>
-      </w:pPr>
-    </w:p>
-    <w:p>
-      <w:pPr>
-        <w:rPr>
-          <w:i/>
-          <w:iCs/>
-        </w:rPr>
-      </w:pPr>
-      <w:r>
-        <w:rPr>
-          <w:b/>
-          <w:bCs/>
-        </w:rPr>
-        <w:t>2. Obstacles</w:t>
-      </w:r>
-      <w:r>
-        <w:rPr>
-          <w:b/>
-          <w:bCs/>
-        </w:rPr>
-        <w:t xml:space="preserve"> </w:t>
-      </w:r>
-      <w:r>
-        <w:rPr>
-          <w:i/>
-          <w:iCs/>
-        </w:rPr>
-        <w:t>*aim of the project</w:t>
-      </w:r>
-    </w:p>
-    <w:p/>
-    <w:p/>
-    <w:p>
-      <w:pPr>
-        <w:rPr>
-          <w:i/>
-          <w:iCs/>
-        </w:rPr>
-      </w:pPr>
-      <w:r>
-        <w:rPr>
-          <w:b/>
-          <w:bCs/>
-        </w:rPr>
-        <w:t>3. Technical Obstacles</w:t>
-      </w:r>
-      <w:r>
-        <w:rPr>
-          <w:b/>
-          <w:bCs/>
-        </w:rPr>
-        <w:t xml:space="preserve"> </w:t>
-      </w:r>
-      <w:r>
-        <w:rPr>
-          <w:i/>
-          <w:iCs/>
-        </w:rPr>
-        <w:t>*algorithm</w:t>
-      </w:r>
-    </w:p>
-    <w:p/>
-    <w:p/>
-    <w:p>
-      <w:pPr>
-        <w:rPr>
-          <w:i/>
-          <w:iCs/>
-        </w:rPr>
-      </w:pPr>
-      <w:r>
-        <w:rPr>
-          <w:b/>
-          <w:bCs/>
-        </w:rPr>
-        <w:t>4</w:t>
-      </w:r>
-      <w:r>
-        <w:rPr>
-          <w:b/>
-          <w:bCs/>
-        </w:rPr>
-        <w:t>.</w:t>
-      </w:r>
-      <w:r>
-        <w:rPr>
-          <w:b/>
-          <w:bCs/>
-        </w:rPr>
-        <w:t xml:space="preserve"> Budgetary Risk</w:t>
-      </w:r>
-      <w:r>
-        <w:rPr>
-          <w:b/>
-          <w:bCs/>
-        </w:rPr>
-        <w:t xml:space="preserve"> </w:t>
-      </w:r>
-      <w:r>
-        <w:rPr>
-          <w:i/>
-          <w:iCs/>
-        </w:rPr>
-        <w:t>*budgeting</w:t>
-      </w:r>
-    </w:p>
-    <w:p/>
-    <w:p/>
-    <w:p>
-      <w:pPr>
-        <w:rPr>
-          <w:i/>
-          <w:iCs/>
-        </w:rPr>
-      </w:pPr>
-      <w:r>
-        <w:rPr>
-          <w:b/>
-          <w:bCs/>
-        </w:rPr>
-        <w:t>5. Technology Requirement</w:t>
-      </w:r>
-      <w:r>
-        <w:rPr>
-          <w:b/>
-          <w:bCs/>
-        </w:rPr>
-        <w:t xml:space="preserve"> </w:t>
-      </w:r>
-      <w:r>
-        <w:rPr>
-          <w:i/>
-          <w:iCs/>
-        </w:rPr>
-        <w:t xml:space="preserve">*software and hardware na </w:t>
-      </w:r>
-      <w:proofErr w:type="spellStart"/>
-      <w:r>
-        <w:rPr>
-          <w:i/>
-          <w:iCs/>
-        </w:rPr>
-        <w:t>naka</w:t>
-      </w:r>
-      <w:proofErr w:type="spellEnd"/>
-      <w:r>
-        <w:rPr>
-          <w:i/>
-          <w:iCs/>
-        </w:rPr>
-        <w:t xml:space="preserve"> table form</w:t>
-      </w:r>
-    </w:p>
-    <w:p/>
-    <w:p>
-      <w:pPr>
-        <w:rPr>
-          <w:i/>
-          <w:iCs/>
-        </w:rPr>
-      </w:pPr>
-      <w:r>
-        <w:rPr>
-          <w:b/>
-          <w:bCs/>
-        </w:rPr>
-        <w:t>6. Milestone and Reporting</w:t>
-      </w:r>
-      <w:r>
-        <w:rPr>
-          <w:b/>
-          <w:bCs/>
-        </w:rPr>
-        <w:t xml:space="preserve"> </w:t>
-      </w:r>
-      <w:r>
-        <w:rPr>
-          <w:i/>
-          <w:iCs/>
-        </w:rPr>
-        <w:t>*hours will be divided into 6 months</w:t>
-      </w:r>
-    </w:p>
-    <w:p>
-      <w:r>
-        <w:lastRenderedPageBreak/>
-        <w:t>a. Analysis</w:t>
-      </w:r>
-    </w:p>
-    <w:p>
-      <w:r>
-        <w:t>b. Development</w:t>
-      </w:r>
-    </w:p>
-    <w:p>
-      <w:r>
-        <w:t>c. Testing</w:t>
-      </w:r>
-    </w:p>
-    <w:p>
-      <w:r>
-        <w:t>d. Deployment</w:t>
-      </w:r>
-    </w:p>
-    <w:p>
-      <w:r>
-        <w:t>e. Training</w:t>
-      </w:r>
-    </w:p>
-    <w:p/>
-    <w:p>
-      <w:pPr>
-        <w:rPr>
-          <w:i/>
-          <w:iCs/>
-        </w:rPr>
-      </w:pPr>
-      <w:r>
-        <w:rPr>
-          <w:b/>
-          <w:bCs/>
-        </w:rPr>
-        <w:t>7. Deployment</w:t>
-      </w:r>
-      <w:r>
-        <w:rPr>
-          <w:b/>
-          <w:bCs/>
-        </w:rPr>
-        <w:t xml:space="preserve"> </w:t>
-      </w:r>
-      <w:r>
-        <w:rPr>
-          <w:i/>
-          <w:iCs/>
-        </w:rPr>
-        <w:t>*MIS and Network Base</w:t>
-      </w:r>
-    </w:p>
-    <w:p/>
-    <w:p/>
-    <w:p>
-      <w:pPr>
-        <w:rPr>
-          <w:i/>
-          <w:iCs/>
-        </w:rPr>
-      </w:pPr>
-      <w:r>
-        <w:rPr>
-          <w:b/>
-          <w:bCs/>
-        </w:rPr>
-        <w:t xml:space="preserve">8. Testing </w:t>
-      </w:r>
-      <w:r>
-        <w:rPr>
-          <w:i/>
-          <w:iCs/>
-        </w:rPr>
-        <w:t>*beta and final testing</w:t>
-      </w:r>
-    </w:p>
-    <w:p/>
-    <w:p/>
-    <w:p>
-      <w:pPr>
-        <w:rPr>
-          <w:b/>
-          <w:bCs/>
-        </w:rPr>
-      </w:pPr>
-      <w:r>
-        <w:rPr>
-          <w:b/>
-          <w:bCs/>
-        </w:rPr>
-        <w:t>9. Documentation</w:t>
-      </w:r>
-    </w:p>
-    <w:p>
-      <w:pPr>
-        <w:rPr>
-          <w:b/>
-          <w:bCs/>
-        </w:rPr>
-      </w:pPr>
-    </w:p>
-    <w:p>
-      <w:pPr>
-        <w:rPr>
-          <w:b/>
-          <w:bCs/>
-        </w:rPr>
-      </w:pPr>
-      <w:r>
-        <w:rPr>
-          <w:b/>
-          <w:bCs/>
-        </w:rPr>
-        <w:t>10. Warranty</w:t>
-      </w:r>
-    </w:p>
-    <w:p>
-      <w:pPr>
-        <w:rPr>
-          <w:b/>
-          <w:bCs/>
-        </w:rPr>
-      </w:pPr>
-    </w:p>
-    <w:p>
-      <w:pPr>
-        <w:rPr>
-          <w:b/>
-          <w:bCs/>
-        </w:rPr>
-      </w:pPr>
-    </w:p>
-    <w:p>
-      <w:pPr>
-        <w:rPr>
-          <w:b/>
-          <w:bCs/>
-        </w:rPr>
-      </w:pPr>
-      <w:r>
-        <w:rPr>
-          <w:b/>
-          <w:bCs/>
-        </w:rPr>
-        <w:t>11. Support</w:t>
-      </w:r>
-    </w:p>
-    <w:p/>
-    <w:p/>
-    <w:p>
-      <w:pPr>
-        <w:rPr>
-          <w:b/>
-          <w:bCs/>
-        </w:rPr>
-      </w:pPr>
-      <w:r>
-        <w:rPr>
-          <w:b/>
-          <w:bCs/>
-        </w:rPr>
-        <w:t>1</w:t>
-      </w:r>
-      <w:r>
-        <w:rPr>
-          <w:b/>
-          <w:bCs/>
-        </w:rPr>
-        <w:t>2</w:t>
-      </w:r>
-      <w:r>
-        <w:rPr>
-          <w:b/>
-          <w:bCs/>
-        </w:rPr>
-        <w:t>. Training</w:t>
-      </w:r>
-    </w:p>
-    <w:p/>
-    <w:p/>
-    <w:p>
-      <w:pPr>
-        <w:rPr>
-          <w:b/>
-          <w:bCs/>
-        </w:rPr>
-      </w:pPr>
-      <w:r>
-        <w:rPr>
-          <w:b/>
-          <w:bCs/>
-        </w:rPr>
-        <w:t>1</w:t>
-      </w:r>
-      <w:r>
-        <w:rPr>
-          <w:b/>
-          <w:bCs/>
-        </w:rPr>
-        <w:t>3</w:t>
-      </w:r>
-      <w:r>
-        <w:rPr>
-          <w:b/>
-          <w:bCs/>
-        </w:rPr>
-        <w:t>. Pricing</w:t>
-      </w:r>
-    </w:p>
-    <w:p/>
-    <w:p/>
-    <w:p/>
-    <w:p>
-      <w:pPr>
-        <w:rPr>
-          <w:b/>
-          <w:bCs/>
-        </w:rPr>
-      </w:pPr>
-      <w:r>
-        <w:rPr>
-          <w:b/>
-          <w:bCs/>
-        </w:rPr>
-        <w:t>1</w:t>
-      </w:r>
-      <w:r>
-        <w:rPr>
-          <w:b/>
-          <w:bCs/>
-        </w:rPr>
-        <w:t>4</w:t>
-      </w:r>
-      <w:r>
-        <w:rPr>
-          <w:b/>
-          <w:bCs/>
-        </w:rPr>
-        <w:t>. Payment Terms</w:t>
-      </w:r>
-    </w:p>
-    <w:p/>
-    <w:p/>
-    <w:p/>
-    <w:p>
-      <w:pPr>
-        <w:rPr>
-          <w:b/>
-          <w:bCs/>
-        </w:rPr>
-      </w:pPr>
-      <w:r>
-        <w:rPr>
-          <w:b/>
-          <w:bCs/>
-        </w:rPr>
-        <w:t>13. Contact Us</w:t>
+        <w:rPr>
+          <w:bCs/>
+        </w:rPr>
+        <w:t>We look forward to hearing from you soon!</w:t>
       </w:r>
     </w:p>
     <w:sectPr>
@@ -1020,7 +2135,7 @@
           <w:rPr>
             <w:noProof/>
           </w:rPr>
-          <w:t>4</w:t>
+          <w:t>8</w:t>
         </w:r>
         <w:r>
           <w:rPr>
@@ -1195,8 +2310,124 @@
       </w:pPr>
     </w:lvl>
   </w:abstractNum>
+  <w:abstractNum w:abstractNumId="1">
+    <w:nsid w:val="602C34F8"/>
+    <w:multiLevelType w:val="hybridMultilevel"/>
+    <w:tmpl w:val="A894BC50"/>
+    <w:lvl w:ilvl="0" w:tplc="8688862C">
+      <w:start w:val="7"/>
+      <w:numFmt w:val="bullet"/>
+      <w:lvlText w:val="-"/>
+      <w:lvlJc w:val="left"/>
+      <w:pPr>
+        <w:ind w:left="1440" w:hanging="360"/>
+      </w:pPr>
+      <w:rPr>
+        <w:rFonts w:ascii="Calibri" w:eastAsiaTheme="minorHAnsi" w:hAnsi="Calibri" w:cstheme="minorBidi" w:hint="default"/>
+      </w:rPr>
+    </w:lvl>
+    <w:lvl w:ilvl="1" w:tplc="04090003" w:tentative="1">
+      <w:start w:val="1"/>
+      <w:numFmt w:val="bullet"/>
+      <w:lvlText w:val="o"/>
+      <w:lvlJc w:val="left"/>
+      <w:pPr>
+        <w:ind w:left="2160" w:hanging="360"/>
+      </w:pPr>
+      <w:rPr>
+        <w:rFonts w:ascii="Courier New" w:hAnsi="Courier New" w:cs="Courier New" w:hint="default"/>
+      </w:rPr>
+    </w:lvl>
+    <w:lvl w:ilvl="2" w:tplc="04090005" w:tentative="1">
+      <w:start w:val="1"/>
+      <w:numFmt w:val="bullet"/>
+      <w:lvlText w:val=""/>
+      <w:lvlJc w:val="left"/>
+      <w:pPr>
+        <w:ind w:left="2880" w:hanging="360"/>
+      </w:pPr>
+      <w:rPr>
+        <w:rFonts w:ascii="Wingdings" w:hAnsi="Wingdings" w:hint="default"/>
+      </w:rPr>
+    </w:lvl>
+    <w:lvl w:ilvl="3" w:tplc="04090001" w:tentative="1">
+      <w:start w:val="1"/>
+      <w:numFmt w:val="bullet"/>
+      <w:lvlText w:val=""/>
+      <w:lvlJc w:val="left"/>
+      <w:pPr>
+        <w:ind w:left="3600" w:hanging="360"/>
+      </w:pPr>
+      <w:rPr>
+        <w:rFonts w:ascii="Symbol" w:hAnsi="Symbol" w:hint="default"/>
+      </w:rPr>
+    </w:lvl>
+    <w:lvl w:ilvl="4" w:tplc="04090003" w:tentative="1">
+      <w:start w:val="1"/>
+      <w:numFmt w:val="bullet"/>
+      <w:lvlText w:val="o"/>
+      <w:lvlJc w:val="left"/>
+      <w:pPr>
+        <w:ind w:left="4320" w:hanging="360"/>
+      </w:pPr>
+      <w:rPr>
+        <w:rFonts w:ascii="Courier New" w:hAnsi="Courier New" w:cs="Courier New" w:hint="default"/>
+      </w:rPr>
+    </w:lvl>
+    <w:lvl w:ilvl="5" w:tplc="04090005" w:tentative="1">
+      <w:start w:val="1"/>
+      <w:numFmt w:val="bullet"/>
+      <w:lvlText w:val=""/>
+      <w:lvlJc w:val="left"/>
+      <w:pPr>
+        <w:ind w:left="5040" w:hanging="360"/>
+      </w:pPr>
+      <w:rPr>
+        <w:rFonts w:ascii="Wingdings" w:hAnsi="Wingdings" w:hint="default"/>
+      </w:rPr>
+    </w:lvl>
+    <w:lvl w:ilvl="6" w:tplc="04090001" w:tentative="1">
+      <w:start w:val="1"/>
+      <w:numFmt w:val="bullet"/>
+      <w:lvlText w:val=""/>
+      <w:lvlJc w:val="left"/>
+      <w:pPr>
+        <w:ind w:left="5760" w:hanging="360"/>
+      </w:pPr>
+      <w:rPr>
+        <w:rFonts w:ascii="Symbol" w:hAnsi="Symbol" w:hint="default"/>
+      </w:rPr>
+    </w:lvl>
+    <w:lvl w:ilvl="7" w:tplc="04090003" w:tentative="1">
+      <w:start w:val="1"/>
+      <w:numFmt w:val="bullet"/>
+      <w:lvlText w:val="o"/>
+      <w:lvlJc w:val="left"/>
+      <w:pPr>
+        <w:ind w:left="6480" w:hanging="360"/>
+      </w:pPr>
+      <w:rPr>
+        <w:rFonts w:ascii="Courier New" w:hAnsi="Courier New" w:cs="Courier New" w:hint="default"/>
+      </w:rPr>
+    </w:lvl>
+    <w:lvl w:ilvl="8" w:tplc="04090005" w:tentative="1">
+      <w:start w:val="1"/>
+      <w:numFmt w:val="bullet"/>
+      <w:lvlText w:val=""/>
+      <w:lvlJc w:val="left"/>
+      <w:pPr>
+        <w:ind w:left="7200" w:hanging="360"/>
+      </w:pPr>
+      <w:rPr>
+        <w:rFonts w:ascii="Wingdings" w:hAnsi="Wingdings" w:hint="default"/>
+      </w:rPr>
+    </w:lvl>
+  </w:abstractNum>
   <w:num w:numId="1">
     <w:abstractNumId w:val="0"/>
+  </w:num>
+  <w:num w:numId="2">
+    <w:abstractNumId w:val="1"/>
   </w:num>
 </w:numbering>
 </file>
@@ -1466,6 +2697,160 @@
       <w:contextualSpacing/>
     </w:pPr>
   </w:style>
+  <w:style w:type="table" w:styleId="TableGrid">
+    <w:name w:val="Table Grid"/>
+    <w:basedOn w:val="TableNormal"/>
+    <w:uiPriority w:val="39"/>
+    <w:rsid w:val="005E2A7D"/>
+    <w:pPr>
+      <w:spacing w:after="0" w:line="240" w:lineRule="auto"/>
+    </w:pPr>
+    <w:tblPr>
+      <w:tblInd w:w="0" w:type="dxa"/>
+      <w:tblBorders>
+        <w:top w:val="single" w:sz="4" w:space="0" w:color="auto"/>
+        <w:left w:val="single" w:sz="4" w:space="0" w:color="auto"/>
+        <w:bottom w:val="single" w:sz="4" w:space="0" w:color="auto"/>
+        <w:right w:val="single" w:sz="4" w:space="0" w:color="auto"/>
+        <w:insideH w:val="single" w:sz="4" w:space="0" w:color="auto"/>
+        <w:insideV w:val="single" w:sz="4" w:space="0" w:color="auto"/>
+      </w:tblBorders>
+      <w:tblCellMar>
+        <w:top w:w="0" w:type="dxa"/>
+        <w:left w:w="108" w:type="dxa"/>
+        <w:bottom w:w="0" w:type="dxa"/>
+        <w:right w:w="108" w:type="dxa"/>
+      </w:tblCellMar>
+    </w:tblPr>
+  </w:style>
+  <w:style w:type="table" w:styleId="MediumList2">
+    <w:name w:val="Medium List 2"/>
+    <w:basedOn w:val="TableNormal"/>
+    <w:uiPriority w:val="66"/>
+    <w:rsid w:val="005E2A7D"/>
+    <w:pPr>
+      <w:spacing w:after="0" w:line="240" w:lineRule="auto"/>
+    </w:pPr>
+    <w:rPr>
+      <w:rFonts w:asciiTheme="majorHAnsi" w:eastAsiaTheme="majorEastAsia" w:hAnsiTheme="majorHAnsi" w:cstheme="majorBidi"/>
+      <w:color w:val="000000" w:themeColor="text1"/>
+    </w:rPr>
+    <w:tblPr>
+      <w:tblStyleRowBandSize w:val="1"/>
+      <w:tblStyleColBandSize w:val="1"/>
+      <w:tblInd w:w="0" w:type="dxa"/>
+      <w:tblBorders>
+        <w:top w:val="single" w:sz="8" w:space="0" w:color="000000" w:themeColor="text1"/>
+        <w:left w:val="single" w:sz="8" w:space="0" w:color="000000" w:themeColor="text1"/>
+        <w:bottom w:val="single" w:sz="8" w:space="0" w:color="000000" w:themeColor="text1"/>
+        <w:right w:val="single" w:sz="8" w:space="0" w:color="000000" w:themeColor="text1"/>
+      </w:tblBorders>
+      <w:tblCellMar>
+        <w:top w:w="0" w:type="dxa"/>
+        <w:left w:w="108" w:type="dxa"/>
+        <w:bottom w:w="0" w:type="dxa"/>
+        <w:right w:w="108" w:type="dxa"/>
+      </w:tblCellMar>
+    </w:tblPr>
+    <w:tblStylePr w:type="firstRow">
+      <w:rPr>
+        <w:sz w:val="24"/>
+        <w:szCs w:val="24"/>
+      </w:rPr>
+      <w:tblPr/>
+      <w:tcPr>
+        <w:tcBorders>
+          <w:top w:val="nil"/>
+          <w:left w:val="nil"/>
+          <w:bottom w:val="single" w:sz="24" w:space="0" w:color="000000" w:themeColor="text1"/>
+          <w:right w:val="nil"/>
+          <w:insideH w:val="nil"/>
+          <w:insideV w:val="nil"/>
+        </w:tcBorders>
+        <w:shd w:val="clear" w:color="auto" w:fill="FFFFFF" w:themeFill="background1"/>
+      </w:tcPr>
+    </w:tblStylePr>
+    <w:tblStylePr w:type="lastRow">
+      <w:tblPr/>
+      <w:tcPr>
+        <w:tcBorders>
+          <w:top w:val="single" w:sz="8" w:space="0" w:color="000000" w:themeColor="text1"/>
+          <w:left w:val="nil"/>
+          <w:bottom w:val="nil"/>
+          <w:right w:val="nil"/>
+          <w:insideH w:val="nil"/>
+          <w:insideV w:val="nil"/>
+        </w:tcBorders>
+        <w:shd w:val="clear" w:color="auto" w:fill="FFFFFF" w:themeFill="background1"/>
+      </w:tcPr>
+    </w:tblStylePr>
+    <w:tblStylePr w:type="firstCol">
+      <w:tblPr/>
+      <w:tcPr>
+        <w:tcBorders>
+          <w:top w:val="nil"/>
+          <w:left w:val="nil"/>
+          <w:bottom w:val="nil"/>
+          <w:right w:val="single" w:sz="8" w:space="0" w:color="000000" w:themeColor="text1"/>
+          <w:insideH w:val="nil"/>
+          <w:insideV w:val="nil"/>
+        </w:tcBorders>
+        <w:shd w:val="clear" w:color="auto" w:fill="FFFFFF" w:themeFill="background1"/>
+      </w:tcPr>
+    </w:tblStylePr>
+    <w:tblStylePr w:type="lastCol">
+      <w:tblPr/>
+      <w:tcPr>
+        <w:tcBorders>
+          <w:top w:val="nil"/>
+          <w:left w:val="single" w:sz="8" w:space="0" w:color="000000" w:themeColor="text1"/>
+          <w:bottom w:val="nil"/>
+          <w:right w:val="nil"/>
+          <w:insideH w:val="nil"/>
+          <w:insideV w:val="nil"/>
+        </w:tcBorders>
+        <w:shd w:val="clear" w:color="auto" w:fill="FFFFFF" w:themeFill="background1"/>
+      </w:tcPr>
+    </w:tblStylePr>
+    <w:tblStylePr w:type="band1Vert">
+      <w:tblPr/>
+      <w:tcPr>
+        <w:tcBorders>
+          <w:left w:val="nil"/>
+          <w:right w:val="nil"/>
+          <w:insideH w:val="nil"/>
+          <w:insideV w:val="nil"/>
+        </w:tcBorders>
+        <w:shd w:val="clear" w:color="auto" w:fill="C0C0C0" w:themeFill="text1" w:themeFillTint="3F"/>
+      </w:tcPr>
+    </w:tblStylePr>
+    <w:tblStylePr w:type="band1Horz">
+      <w:tblPr/>
+      <w:tcPr>
+        <w:tcBorders>
+          <w:top w:val="nil"/>
+          <w:bottom w:val="nil"/>
+          <w:insideH w:val="nil"/>
+          <w:insideV w:val="nil"/>
+        </w:tcBorders>
+        <w:shd w:val="clear" w:color="auto" w:fill="C0C0C0" w:themeFill="text1" w:themeFillTint="3F"/>
+      </w:tcPr>
+    </w:tblStylePr>
+    <w:tblStylePr w:type="nwCell">
+      <w:tblPr/>
+      <w:tcPr>
+        <w:shd w:val="clear" w:color="auto" w:fill="FFFFFF" w:themeFill="background1"/>
+      </w:tcPr>
+    </w:tblStylePr>
+    <w:tblStylePr w:type="swCell">
+      <w:tblPr/>
+      <w:tcPr>
+        <w:tcBorders>
+          <w:top w:val="nil"/>
+        </w:tcBorders>
+      </w:tcPr>
+    </w:tblStylePr>
+  </w:style>
 </w:styles>
 </file>
 
@@ -1733,6 +3118,160 @@
       <w:ind w:left="720"/>
       <w:contextualSpacing/>
     </w:pPr>
+  </w:style>
+  <w:style w:type="table" w:styleId="TableGrid">
+    <w:name w:val="Table Grid"/>
+    <w:basedOn w:val="TableNormal"/>
+    <w:uiPriority w:val="39"/>
+    <w:rsid w:val="005E2A7D"/>
+    <w:pPr>
+      <w:spacing w:after="0" w:line="240" w:lineRule="auto"/>
+    </w:pPr>
+    <w:tblPr>
+      <w:tblInd w:w="0" w:type="dxa"/>
+      <w:tblBorders>
+        <w:top w:val="single" w:sz="4" w:space="0" w:color="auto"/>
+        <w:left w:val="single" w:sz="4" w:space="0" w:color="auto"/>
+        <w:bottom w:val="single" w:sz="4" w:space="0" w:color="auto"/>
+        <w:right w:val="single" w:sz="4" w:space="0" w:color="auto"/>
+        <w:insideH w:val="single" w:sz="4" w:space="0" w:color="auto"/>
+        <w:insideV w:val="single" w:sz="4" w:space="0" w:color="auto"/>
+      </w:tblBorders>
+      <w:tblCellMar>
+        <w:top w:w="0" w:type="dxa"/>
+        <w:left w:w="108" w:type="dxa"/>
+        <w:bottom w:w="0" w:type="dxa"/>
+        <w:right w:w="108" w:type="dxa"/>
+      </w:tblCellMar>
+    </w:tblPr>
+  </w:style>
+  <w:style w:type="table" w:styleId="MediumList2">
+    <w:name w:val="Medium List 2"/>
+    <w:basedOn w:val="TableNormal"/>
+    <w:uiPriority w:val="66"/>
+    <w:rsid w:val="005E2A7D"/>
+    <w:pPr>
+      <w:spacing w:after="0" w:line="240" w:lineRule="auto"/>
+    </w:pPr>
+    <w:rPr>
+      <w:rFonts w:asciiTheme="majorHAnsi" w:eastAsiaTheme="majorEastAsia" w:hAnsiTheme="majorHAnsi" w:cstheme="majorBidi"/>
+      <w:color w:val="000000" w:themeColor="text1"/>
+    </w:rPr>
+    <w:tblPr>
+      <w:tblStyleRowBandSize w:val="1"/>
+      <w:tblStyleColBandSize w:val="1"/>
+      <w:tblInd w:w="0" w:type="dxa"/>
+      <w:tblBorders>
+        <w:top w:val="single" w:sz="8" w:space="0" w:color="000000" w:themeColor="text1"/>
+        <w:left w:val="single" w:sz="8" w:space="0" w:color="000000" w:themeColor="text1"/>
+        <w:bottom w:val="single" w:sz="8" w:space="0" w:color="000000" w:themeColor="text1"/>
+        <w:right w:val="single" w:sz="8" w:space="0" w:color="000000" w:themeColor="text1"/>
+      </w:tblBorders>
+      <w:tblCellMar>
+        <w:top w:w="0" w:type="dxa"/>
+        <w:left w:w="108" w:type="dxa"/>
+        <w:bottom w:w="0" w:type="dxa"/>
+        <w:right w:w="108" w:type="dxa"/>
+      </w:tblCellMar>
+    </w:tblPr>
+    <w:tblStylePr w:type="firstRow">
+      <w:rPr>
+        <w:sz w:val="24"/>
+        <w:szCs w:val="24"/>
+      </w:rPr>
+      <w:tblPr/>
+      <w:tcPr>
+        <w:tcBorders>
+          <w:top w:val="nil"/>
+          <w:left w:val="nil"/>
+          <w:bottom w:val="single" w:sz="24" w:space="0" w:color="000000" w:themeColor="text1"/>
+          <w:right w:val="nil"/>
+          <w:insideH w:val="nil"/>
+          <w:insideV w:val="nil"/>
+        </w:tcBorders>
+        <w:shd w:val="clear" w:color="auto" w:fill="FFFFFF" w:themeFill="background1"/>
+      </w:tcPr>
+    </w:tblStylePr>
+    <w:tblStylePr w:type="lastRow">
+      <w:tblPr/>
+      <w:tcPr>
+        <w:tcBorders>
+          <w:top w:val="single" w:sz="8" w:space="0" w:color="000000" w:themeColor="text1"/>
+          <w:left w:val="nil"/>
+          <w:bottom w:val="nil"/>
+          <w:right w:val="nil"/>
+          <w:insideH w:val="nil"/>
+          <w:insideV w:val="nil"/>
+        </w:tcBorders>
+        <w:shd w:val="clear" w:color="auto" w:fill="FFFFFF" w:themeFill="background1"/>
+      </w:tcPr>
+    </w:tblStylePr>
+    <w:tblStylePr w:type="firstCol">
+      <w:tblPr/>
+      <w:tcPr>
+        <w:tcBorders>
+          <w:top w:val="nil"/>
+          <w:left w:val="nil"/>
+          <w:bottom w:val="nil"/>
+          <w:right w:val="single" w:sz="8" w:space="0" w:color="000000" w:themeColor="text1"/>
+          <w:insideH w:val="nil"/>
+          <w:insideV w:val="nil"/>
+        </w:tcBorders>
+        <w:shd w:val="clear" w:color="auto" w:fill="FFFFFF" w:themeFill="background1"/>
+      </w:tcPr>
+    </w:tblStylePr>
+    <w:tblStylePr w:type="lastCol">
+      <w:tblPr/>
+      <w:tcPr>
+        <w:tcBorders>
+          <w:top w:val="nil"/>
+          <w:left w:val="single" w:sz="8" w:space="0" w:color="000000" w:themeColor="text1"/>
+          <w:bottom w:val="nil"/>
+          <w:right w:val="nil"/>
+          <w:insideH w:val="nil"/>
+          <w:insideV w:val="nil"/>
+        </w:tcBorders>
+        <w:shd w:val="clear" w:color="auto" w:fill="FFFFFF" w:themeFill="background1"/>
+      </w:tcPr>
+    </w:tblStylePr>
+    <w:tblStylePr w:type="band1Vert">
+      <w:tblPr/>
+      <w:tcPr>
+        <w:tcBorders>
+          <w:left w:val="nil"/>
+          <w:right w:val="nil"/>
+          <w:insideH w:val="nil"/>
+          <w:insideV w:val="nil"/>
+        </w:tcBorders>
+        <w:shd w:val="clear" w:color="auto" w:fill="C0C0C0" w:themeFill="text1" w:themeFillTint="3F"/>
+      </w:tcPr>
+    </w:tblStylePr>
+    <w:tblStylePr w:type="band1Horz">
+      <w:tblPr/>
+      <w:tcPr>
+        <w:tcBorders>
+          <w:top w:val="nil"/>
+          <w:bottom w:val="nil"/>
+          <w:insideH w:val="nil"/>
+          <w:insideV w:val="nil"/>
+        </w:tcBorders>
+        <w:shd w:val="clear" w:color="auto" w:fill="C0C0C0" w:themeFill="text1" w:themeFillTint="3F"/>
+      </w:tcPr>
+    </w:tblStylePr>
+    <w:tblStylePr w:type="nwCell">
+      <w:tblPr/>
+      <w:tcPr>
+        <w:shd w:val="clear" w:color="auto" w:fill="FFFFFF" w:themeFill="background1"/>
+      </w:tcPr>
+    </w:tblStylePr>
+    <w:tblStylePr w:type="swCell">
+      <w:tblPr/>
+      <w:tcPr>
+        <w:tcBorders>
+          <w:top w:val="nil"/>
+        </w:tcBorders>
+      </w:tcPr>
+    </w:tblStylePr>
   </w:style>
 </w:styles>
 </file>
@@ -2003,7 +3542,7 @@
 </file>
 
 <file path=customXml/itemProps1.xml><?xml version="1.0" encoding="utf-8"?>
-<ds:datastoreItem xmlns:ds="http://schemas.openxmlformats.org/officeDocument/2006/customXml" ds:itemID="{9CB992B0-13DC-4CB4-B853-2040B2D0FB7D}">
+<ds:datastoreItem xmlns:ds="http://schemas.openxmlformats.org/officeDocument/2006/customXml" ds:itemID="{B1D6425E-4E27-4A8B-85B7-00BBDFA8EA97}">
   <ds:schemaRefs>
     <ds:schemaRef ds:uri="http://schemas.openxmlformats.org/officeDocument/2006/bibliography"/>
   </ds:schemaRefs>

</xml_diff>